<commit_message>
vyjasnenie Minisoft1.exe veci v prirucke
</commit_message>
<xml_diff>
--- a/Prirucka_Tapety.docx
+++ b/Prirucka_Tapety.docx
@@ -102,10 +102,85 @@
       <w:r>
         <w:rPr>
           <w:rFonts w:ascii="Times New Roman" w:hAnsi="Times New Roman" w:cs="Times New Roman"/>
-          <w:sz w:val="24"/>
-          <w:szCs w:val="24"/>
-        </w:rPr>
-        <w:t>(pozor nie Minisoft1.exe). V druhom spôsobe učiteľ dostane inštalačný súbor (.exe) a postupuje podľa dole uvedených krokov.</w:t>
+          <w:b/>
+          <w:sz w:val="24"/>
+          <w:szCs w:val="24"/>
+        </w:rPr>
+        <w:t xml:space="preserve">, </w:t>
+      </w:r>
+      <w:r>
+        <w:rPr>
+          <w:rFonts w:ascii="Times New Roman" w:hAnsi="Times New Roman" w:cs="Times New Roman"/>
+          <w:sz w:val="24"/>
+          <w:szCs w:val="24"/>
+        </w:rPr>
+        <w:t xml:space="preserve">ktorý je typu </w:t>
+      </w:r>
+      <w:r>
+        <w:rPr>
+          <w:rFonts w:ascii="Times New Roman" w:hAnsi="Times New Roman" w:cs="Times New Roman"/>
+          <w:sz w:val="24"/>
+          <w:szCs w:val="24"/>
+        </w:rPr>
+        <w:t>Aplikácia</w:t>
+      </w:r>
+      <w:r>
+        <w:rPr>
+          <w:rFonts w:ascii="Times New Roman" w:hAnsi="Times New Roman" w:cs="Times New Roman"/>
+          <w:sz w:val="24"/>
+          <w:szCs w:val="24"/>
+        </w:rPr>
+        <w:t xml:space="preserve"> </w:t>
+      </w:r>
+      <w:r>
+        <w:rPr>
+          <w:rFonts w:ascii="Times New Roman" w:hAnsi="Times New Roman" w:cs="Times New Roman"/>
+          <w:sz w:val="24"/>
+          <w:szCs w:val="24"/>
+        </w:rPr>
+        <w:t>(pozor nie Minisoft1.exe</w:t>
+      </w:r>
+      <w:r>
+        <w:rPr>
+          <w:rFonts w:ascii="Times New Roman" w:hAnsi="Times New Roman" w:cs="Times New Roman"/>
+          <w:sz w:val="24"/>
+          <w:szCs w:val="24"/>
+        </w:rPr>
+        <w:t>, ktorý je typu XML</w:t>
+      </w:r>
+      <w:r>
+        <w:rPr>
+          <w:rFonts w:ascii="Times New Roman" w:hAnsi="Times New Roman" w:cs="Times New Roman"/>
+          <w:sz w:val="24"/>
+          <w:szCs w:val="24"/>
+        </w:rPr>
+        <w:t>, tiet</w:t>
+      </w:r>
+      <w:bookmarkStart w:id="0" w:name="_GoBack"/>
+      <w:bookmarkEnd w:id="0"/>
+      <w:r>
+        <w:rPr>
+          <w:rFonts w:ascii="Times New Roman" w:hAnsi="Times New Roman" w:cs="Times New Roman"/>
+          <w:sz w:val="24"/>
+          <w:szCs w:val="24"/>
+        </w:rPr>
+        <w:t>o súbory sú automaticky generovane</w:t>
+      </w:r>
+      <w:r>
+        <w:rPr>
+          <w:rFonts w:ascii="Times New Roman" w:hAnsi="Times New Roman" w:cs="Times New Roman"/>
+          <w:sz w:val="24"/>
+          <w:szCs w:val="24"/>
+        </w:rPr>
+        <w:t xml:space="preserve"> a potrebne pre chod aplikácie</w:t>
+      </w:r>
+      <w:r>
+        <w:rPr>
+          <w:rFonts w:ascii="Times New Roman" w:hAnsi="Times New Roman" w:cs="Times New Roman"/>
+          <w:sz w:val="24"/>
+          <w:szCs w:val="24"/>
+        </w:rPr>
+        <w:t>). V druhom spôsobe učiteľ dostane inštalačný súbor (.exe) a postupuje podľa dole uvedených krokov.</w:t>
       </w:r>
     </w:p>
     <w:p>
@@ -1051,8 +1126,6 @@
         </w:rPr>
         <w:t xml:space="preserve"> vrchu aj keď je to dovolené.</w:t>
       </w:r>
-      <w:bookmarkStart w:id="0" w:name="_GoBack"/>
-      <w:bookmarkEnd w:id="0"/>
     </w:p>
     <w:p>
       <w:pPr>

</xml_diff>